<commit_message>
Add information on configuring Linux as router
</commit_message>
<xml_diff>
--- a/01-Research-and-Upskilling/Upskilling Resources.docx
+++ b/01-Research-and-Upskilling/Upskilling Resources.docx
@@ -195,11 +195,39 @@
     </w:p>
     <w:p>
       <w:pPr>
-        <w:spacing w:after="0" w:line="240" w:lineRule="auto"/>
+        <w:spacing w:line="240" w:lineRule="auto"/>
         <w:ind w:left="720"/>
       </w:pPr>
       <w:r>
         <w:t>Tangentially related to the project but contains some good information if you want to use Linux as a regular operating system on your machine.</w:t>
+      </w:r>
+    </w:p>
+    <w:p>
+      <w:pPr>
+        <w:spacing w:after="0" w:line="240" w:lineRule="auto"/>
+      </w:pPr>
+      <w:r>
+        <w:t xml:space="preserve">Linux as a router (Fedora): </w:t>
+      </w:r>
+      <w:hyperlink r:id="rId12" w:history="1">
+        <w:r>
+          <w:rPr>
+            <w:rStyle w:val="Hyperlink"/>
+          </w:rPr>
+          <w:t>https://fedoramagazine.org/use-fedora-server-create-router-gateway/</w:t>
+        </w:r>
+      </w:hyperlink>
+      <w:r>
+        <w:t xml:space="preserve"> </w:t>
+      </w:r>
+    </w:p>
+    <w:p>
+      <w:pPr>
+        <w:spacing w:after="0" w:line="240" w:lineRule="auto"/>
+      </w:pPr>
+      <w:r>
+        <w:tab/>
+        <w:t>A guide on configuring Fedora Server as a router gateway.</w:t>
       </w:r>
     </w:p>
     <w:p>
@@ -225,7 +253,7 @@
       <w:r>
         <w:t xml:space="preserve">WSL: </w:t>
       </w:r>
-      <w:hyperlink r:id="rId12" w:history="1">
+      <w:hyperlink r:id="rId13" w:history="1">
         <w:r>
           <w:rPr>
             <w:rStyle w:val="Hyperlink"/>
@@ -296,7 +324,7 @@
       <w:r>
         <w:t xml:space="preserve">Homebrew: </w:t>
       </w:r>
-      <w:hyperlink r:id="rId13" w:history="1">
+      <w:hyperlink r:id="rId14" w:history="1">
         <w:r>
           <w:rPr>
             <w:rStyle w:val="Hyperlink"/>
@@ -366,7 +394,7 @@
       <w:r>
         <w:t xml:space="preserve">Asahi Linux: </w:t>
       </w:r>
-      <w:hyperlink r:id="rId14" w:history="1">
+      <w:hyperlink r:id="rId15" w:history="1">
         <w:r>
           <w:rPr>
             <w:rStyle w:val="Hyperlink"/>
@@ -447,7 +475,7 @@
       <w:r>
         <w:t xml:space="preserve">: </w:t>
       </w:r>
-      <w:hyperlink r:id="rId15" w:history="1">
+      <w:hyperlink r:id="rId16" w:history="1">
         <w:r>
           <w:rPr>
             <w:rStyle w:val="Hyperlink"/>
@@ -483,7 +511,7 @@
       <w:r>
         <w:t xml:space="preserve">: </w:t>
       </w:r>
-      <w:hyperlink r:id="rId16" w:history="1">
+      <w:hyperlink r:id="rId17" w:history="1">
         <w:r>
           <w:rPr>
             <w:rStyle w:val="Hyperlink"/>
@@ -527,7 +555,7 @@
       <w:r>
         <w:t xml:space="preserve">y Linux: </w:t>
       </w:r>
-      <w:hyperlink r:id="rId17" w:history="1">
+      <w:hyperlink r:id="rId18" w:history="1">
         <w:r>
           <w:rPr>
             <w:rStyle w:val="Hyperlink"/>
@@ -572,7 +600,7 @@
       <w:r>
         <w:t xml:space="preserve"> </w:t>
       </w:r>
-      <w:hyperlink r:id="rId18" w:history="1">
+      <w:hyperlink r:id="rId19" w:history="1">
         <w:r>
           <w:rPr>
             <w:rStyle w:val="Hyperlink"/>
@@ -608,7 +636,7 @@
       <w:r>
         <w:t xml:space="preserve">Red Hat Enterprise Linux: </w:t>
       </w:r>
-      <w:hyperlink r:id="rId19" w:history="1">
+      <w:hyperlink r:id="rId20" w:history="1">
         <w:r>
           <w:rPr>
             <w:rStyle w:val="Hyperlink"/>
@@ -702,7 +730,7 @@
       <w:r>
         <w:t xml:space="preserve">: </w:t>
       </w:r>
-      <w:hyperlink r:id="rId20" w:history="1">
+      <w:hyperlink r:id="rId21" w:history="1">
         <w:r>
           <w:rPr>
             <w:rStyle w:val="Hyperlink"/>
@@ -769,7 +797,7 @@
       <w:r>
         <w:t xml:space="preserve">: </w:t>
       </w:r>
-      <w:hyperlink r:id="rId21" w:history="1">
+      <w:hyperlink r:id="rId22" w:history="1">
         <w:r>
           <w:rPr>
             <w:rStyle w:val="Hyperlink"/>
@@ -815,7 +843,7 @@
       <w:r>
         <w:t xml:space="preserve">: </w:t>
       </w:r>
-      <w:hyperlink r:id="rId22" w:history="1">
+      <w:hyperlink r:id="rId23" w:history="1">
         <w:r>
           <w:rPr>
             <w:rStyle w:val="Hyperlink"/>
@@ -842,7 +870,7 @@
       <w:r>
         <w:t xml:space="preserve">Nmap: </w:t>
       </w:r>
-      <w:hyperlink r:id="rId23" w:history="1">
+      <w:hyperlink r:id="rId24" w:history="1">
         <w:r>
           <w:rPr>
             <w:rStyle w:val="Hyperlink"/>
@@ -861,7 +889,7 @@
       <w:r>
         <w:t xml:space="preserve">Nmap ("Network Mapper") is a </w:t>
       </w:r>
-      <w:hyperlink r:id="rId24" w:history="1">
+      <w:hyperlink r:id="rId25" w:history="1">
         <w:r>
           <w:rPr>
             <w:rStyle w:val="Hyperlink"/>
@@ -888,7 +916,7 @@
       <w:r>
         <w:t xml:space="preserve">: </w:t>
       </w:r>
-      <w:hyperlink r:id="rId25" w:history="1">
+      <w:hyperlink r:id="rId26" w:history="1">
         <w:r>
           <w:rPr>
             <w:rStyle w:val="Hyperlink"/>
@@ -907,7 +935,7 @@
       <w:r>
         <w:t xml:space="preserve">A performance measurement tool for </w:t>
       </w:r>
-      <w:hyperlink r:id="rId26" w:history="1">
+      <w:hyperlink r:id="rId27" w:history="1">
         <w:r>
           <w:rPr>
             <w:rStyle w:val="Hyperlink"/>
@@ -948,7 +976,7 @@
       <w:r>
         <w:t xml:space="preserve">: </w:t>
       </w:r>
-      <w:hyperlink r:id="rId27" w:history="1">
+      <w:hyperlink r:id="rId28" w:history="1">
         <w:r>
           <w:rPr>
             <w:rStyle w:val="Hyperlink"/>
@@ -992,7 +1020,7 @@
       <w:r>
         <w:t xml:space="preserve">: </w:t>
       </w:r>
-      <w:hyperlink r:id="rId28" w:history="1">
+      <w:hyperlink r:id="rId29" w:history="1">
         <w:r>
           <w:rPr>
             <w:rStyle w:val="Hyperlink"/>
@@ -1033,7 +1061,7 @@
       <w:r>
         <w:t xml:space="preserve">My Traceroute: </w:t>
       </w:r>
-      <w:hyperlink r:id="rId29" w:history="1">
+      <w:hyperlink r:id="rId30" w:history="1">
         <w:r>
           <w:rPr>
             <w:rStyle w:val="Hyperlink"/>
@@ -1063,7 +1091,7 @@
       <w:r>
         <w:t xml:space="preserve">Wireshark: </w:t>
       </w:r>
-      <w:hyperlink r:id="rId30" w:history="1">
+      <w:hyperlink r:id="rId31" w:history="1">
         <w:r>
           <w:rPr>
             <w:rStyle w:val="Hyperlink"/>

</xml_diff>